<commit_message>
Version 1- With Current and Proposed Process
</commit_message>
<xml_diff>
--- a/Requirement Document.docx
+++ b/Requirement Document.docx
@@ -409,11 +409,162 @@
     <w:p/>
     <w:p/>
     <w:p/>
+    <w:p>
+      <w:r>
+        <w:t>Current Process:</w:t>
+      </w:r>
+    </w:p>
+    <w:p>
+      <w:r>
+        <w:t>Step 1: Go to Marriage Bureau.</w:t>
+      </w:r>
+    </w:p>
+    <w:p>
+      <w:r>
+        <w:t xml:space="preserve">Step 2: Get the Application </w:t>
+      </w:r>
+    </w:p>
+    <w:p>
+      <w:r>
+        <w:t xml:space="preserve">Step 3: Fill out and submit the application </w:t>
+      </w:r>
+    </w:p>
+    <w:p>
+      <w:r>
+        <w:t>Step 4: Wait in line to get a clerk to process your application (It took me 3 hours)</w:t>
+      </w:r>
+    </w:p>
+    <w:p>
+      <w:r>
+        <w:t xml:space="preserve">Step 5: Clerk </w:t>
+      </w:r>
+      <w:r>
+        <w:t xml:space="preserve">enters the application details manually in to their system. </w:t>
+      </w:r>
+    </w:p>
+    <w:p>
+      <w:r>
+        <w:t xml:space="preserve">Step 6: Once the application is entered into the system, a receipt is given to the applicant. </w:t>
+      </w:r>
+    </w:p>
+    <w:p>
+      <w:r>
+        <w:t>Step 7: The applicant is given a date to return to collect the certificate of marriage usually within one to two weeks.</w:t>
+      </w:r>
+    </w:p>
+    <w:p>
+      <w:r>
+        <w:t>Step 8: The applicant has to go to Finance department and pay application fee (35$) and Certificate of Marriage fee (10$).</w:t>
+      </w:r>
+    </w:p>
+    <w:p>
+      <w:r>
+        <w:t>Step 9: Return on the day specified on the marriage receipt with your paid receipts for application fees.</w:t>
+      </w:r>
+    </w:p>
+    <w:p>
+      <w:r>
+        <w:t>Step 10: wait in line to be called (it took me 3 hours)</w:t>
+      </w:r>
+    </w:p>
+    <w:p>
+      <w:r>
+        <w:t>Step 11: Collect your certificate.</w:t>
+      </w:r>
+    </w:p>
+    <w:p>
+      <w:r>
+        <w:t xml:space="preserve">In case if you want to get married in the court house then you need to see if the room is available or not that information is not available online either. </w:t>
+      </w:r>
+    </w:p>
+    <w:p>
+      <w:r>
+        <w:t>So in order to know if there is any cancellation we have to go and wait in line again to check it is very time consuming and frustrating.</w:t>
+      </w:r>
+    </w:p>
+    <w:p/>
+    <w:p/>
+    <w:p/>
     <w:p/>
     <w:p>
+      <w:r>
+        <w:t>Proposed Method of Marriage application Process:</w:t>
+      </w:r>
+    </w:p>
+    <w:p/>
+    <w:p>
+      <w:r>
+        <w:t>Step 1: User goes online and enters all the information needed. Upload copies of Proof.</w:t>
+      </w:r>
+    </w:p>
+    <w:p>
+      <w:r>
+        <w:t>Step 2: User is prompted to pay online using credit or debit.</w:t>
+      </w:r>
+    </w:p>
+    <w:p>
+      <w:r>
+        <w:lastRenderedPageBreak/>
+        <w:t xml:space="preserve">Step 3: Marriage Certificate is emailed to the user or it is downloadable or mailed or can be picked up at the office. </w:t>
+      </w:r>
+    </w:p>
+    <w:p>
+      <w:r>
+        <w:t xml:space="preserve">Step 4: DC registered </w:t>
+      </w:r>
+      <w:proofErr w:type="spellStart"/>
+      <w:r>
+        <w:t>Officiant</w:t>
+      </w:r>
+      <w:proofErr w:type="spellEnd"/>
+      <w:r>
+        <w:t xml:space="preserve">, if given when applying for the marriage certificate will get a </w:t>
+      </w:r>
+      <w:r>
+        <w:t>secure link</w:t>
+      </w:r>
+      <w:r>
+        <w:t xml:space="preserve"> to the application so they can electronically sign. </w:t>
+      </w:r>
+      <w:r>
+        <w:t>Or User</w:t>
+      </w:r>
+      <w:r>
+        <w:t xml:space="preserve"> Prints the Certificate and takes it to the </w:t>
+      </w:r>
+      <w:proofErr w:type="spellStart"/>
+      <w:r>
+        <w:t>officiant</w:t>
+      </w:r>
+      <w:proofErr w:type="spellEnd"/>
+      <w:r>
+        <w:t xml:space="preserve">, then the </w:t>
+      </w:r>
+      <w:proofErr w:type="spellStart"/>
+      <w:r>
+        <w:t>officiant</w:t>
+      </w:r>
+      <w:proofErr w:type="spellEnd"/>
+      <w:r>
+        <w:t xml:space="preserve"> can take this to Marriage bureau. </w:t>
+      </w:r>
+    </w:p>
+    <w:p>
+      <w:r>
+        <w:t xml:space="preserve">Step 5:  The applicant is sent a confirmation email stating the Marriage Bureau received the Marriage Update. And prompt for pay to mail the Marriage Documents or User can pick up from the Marriage bureau. </w:t>
+      </w:r>
       <w:bookmarkStart w:id="0" w:name="_GoBack"/>
       <w:bookmarkEnd w:id="0"/>
     </w:p>
+    <w:p>
+      <w:r>
+        <w:t>IF the applicant wants to get married at the courthouse they can go the calendar and pick up a date and reserve and also be on the email list for cancellation notification so they can reschedule their wedding date.</w:t>
+      </w:r>
+    </w:p>
+    <w:p/>
+    <w:p/>
+    <w:p/>
+    <w:p/>
     <w:sectPr>
       <w:headerReference w:type="default" r:id="rId9"/>
       <w:pgSz w:w="12240" w:h="15840"/>
@@ -1133,6 +1284,11 @@
     <w:uiPriority w:val="1"/>
     <w:rsid w:val="003865CD"/>
   </w:style>
+  <w:style w:type="character" w:customStyle="1" w:styleId="apple-converted-space">
+    <w:name w:val="apple-converted-space"/>
+    <w:basedOn w:val="DefaultParagraphFont"/>
+    <w:rsid w:val="00F219CC"/>
+  </w:style>
 </w:styles>
 </file>
 
@@ -1451,6 +1607,11 @@
     <w:link w:val="NoSpacing"/>
     <w:uiPriority w:val="1"/>
     <w:rsid w:val="003865CD"/>
+  </w:style>
+  <w:style w:type="character" w:customStyle="1" w:styleId="apple-converted-space">
+    <w:name w:val="apple-converted-space"/>
+    <w:basedOn w:val="DefaultParagraphFont"/>
+    <w:rsid w:val="00F219CC"/>
   </w:style>
 </w:styles>
 </file>
@@ -1669,7 +1830,7 @@
   <w:rsids>
     <w:rsidRoot w:val="00161209"/>
     <w:rsid w:val="00161209"/>
-    <w:rsid w:val="00EA1377"/>
+    <w:rsid w:val="007C4A14"/>
   </w:rsids>
   <m:mathPr>
     <m:mathFont m:val="Cambria Math"/>
@@ -2451,7 +2612,7 @@
 </file>
 
 <file path=customXml/itemProps2.xml><?xml version="1.0" encoding="utf-8"?>
-<ds:datastoreItem xmlns:ds="http://schemas.openxmlformats.org/officeDocument/2006/customXml" ds:itemID="{22C4EF83-1C92-4850-8C70-B7634A2551D9}">
+<ds:datastoreItem xmlns:ds="http://schemas.openxmlformats.org/officeDocument/2006/customXml" ds:itemID="{F69E07BB-23E0-4B30-AEC6-7D86637644A7}">
   <ds:schemaRefs>
     <ds:schemaRef ds:uri="http://schemas.openxmlformats.org/officeDocument/2006/bibliography"/>
   </ds:schemaRefs>

</xml_diff>

<commit_message>
Before the end Still needs
</commit_message>
<xml_diff>
--- a/Requirement Document.docx
+++ b/Requirement Document.docx
@@ -441,6 +441,14 @@
       <w:r>
         <w:t xml:space="preserve">enters the application details manually in to their system. </w:t>
       </w:r>
+      <w:r>
+        <w:t xml:space="preserve">(Spelling mistakes and wrong </w:t>
+      </w:r>
+      <w:proofErr w:type="gramStart"/>
+      <w:r>
+        <w:t>information )</w:t>
+      </w:r>
+      <w:proofErr w:type="gramEnd"/>
     </w:p>
     <w:p>
       <w:r>
@@ -499,62 +507,70 @@
     </w:p>
     <w:p>
       <w:r>
+        <w:lastRenderedPageBreak/>
         <w:t>Step 2: User is prompted to pay online using credit or debit.</w:t>
       </w:r>
     </w:p>
     <w:p>
       <w:r>
-        <w:lastRenderedPageBreak/>
-        <w:t xml:space="preserve">Step 3: Marriage Certificate is emailed to the user or it is downloadable or mailed or can be picked up at the office. </w:t>
-      </w:r>
+        <w:t xml:space="preserve">Step 3: </w:t>
+      </w:r>
+      <w:r>
+        <w:t xml:space="preserve">Bureau Manager can approve </w:t>
+      </w:r>
+      <w:bookmarkStart w:id="0" w:name="_GoBack"/>
+      <w:bookmarkEnd w:id="0"/>
     </w:p>
     <w:p>
       <w:r>
-        <w:t xml:space="preserve">Step 4: DC registered </w:t>
-      </w:r>
-      <w:proofErr w:type="spellStart"/>
-      <w:r>
-        <w:t>Officiant</w:t>
-      </w:r>
-      <w:proofErr w:type="spellEnd"/>
-      <w:r>
-        <w:t xml:space="preserve">, if given when applying for the marriage certificate will get a </w:t>
-      </w:r>
-      <w:r>
-        <w:t>secure link</w:t>
-      </w:r>
-      <w:r>
-        <w:t xml:space="preserve"> to the application so they can electronically sign. </w:t>
-      </w:r>
-      <w:r>
-        <w:t>Or User</w:t>
-      </w:r>
-      <w:r>
-        <w:t xml:space="preserve"> Prints the Certificate and takes it to the </w:t>
-      </w:r>
-      <w:proofErr w:type="spellStart"/>
-      <w:r>
-        <w:t>officiant</w:t>
-      </w:r>
-      <w:proofErr w:type="spellEnd"/>
-      <w:r>
-        <w:t xml:space="preserve">, then the </w:t>
-      </w:r>
-      <w:proofErr w:type="spellStart"/>
-      <w:r>
-        <w:t>officiant</w:t>
-      </w:r>
-      <w:proofErr w:type="spellEnd"/>
-      <w:r>
-        <w:t xml:space="preserve"> can take this to Marriage bureau. </w:t>
+        <w:t xml:space="preserve">Step 3: Marriage Certificate is emailed to the user or it is downloadable or mailed or can be picked up at the office. </w:t>
       </w:r>
     </w:p>
     <w:p>
       <w:r>
+        <w:t xml:space="preserve">Step 4: DC registered </w:t>
+      </w:r>
+      <w:proofErr w:type="spellStart"/>
+      <w:r>
+        <w:t>Officiant</w:t>
+      </w:r>
+      <w:proofErr w:type="spellEnd"/>
+      <w:r>
+        <w:t xml:space="preserve">, if given when applying for the marriage certificate will get a </w:t>
+      </w:r>
+      <w:r>
+        <w:t>secure link</w:t>
+      </w:r>
+      <w:r>
+        <w:t xml:space="preserve"> to the application so they can electronically sign. </w:t>
+      </w:r>
+      <w:r>
+        <w:t>Or User</w:t>
+      </w:r>
+      <w:r>
+        <w:t xml:space="preserve"> Prints the Certificate and takes it to the </w:t>
+      </w:r>
+      <w:proofErr w:type="spellStart"/>
+      <w:r>
+        <w:t>officiant</w:t>
+      </w:r>
+      <w:proofErr w:type="spellEnd"/>
+      <w:r>
+        <w:t xml:space="preserve">, then the </w:t>
+      </w:r>
+      <w:proofErr w:type="spellStart"/>
+      <w:r>
+        <w:t>officiant</w:t>
+      </w:r>
+      <w:proofErr w:type="spellEnd"/>
+      <w:r>
+        <w:t xml:space="preserve"> can take this to Marriage bureau. </w:t>
+      </w:r>
+    </w:p>
+    <w:p>
+      <w:r>
         <w:t xml:space="preserve">Step 5:  The applicant is sent a confirmation email stating the Marriage Bureau received the Marriage Update. And prompt for pay to mail the Marriage Documents or User can pick up from the Marriage bureau. </w:t>
       </w:r>
-      <w:bookmarkStart w:id="0" w:name="_GoBack"/>
-      <w:bookmarkEnd w:id="0"/>
     </w:p>
     <w:p>
       <w:r>
@@ -1830,7 +1846,7 @@
   <w:rsids>
     <w:rsidRoot w:val="00161209"/>
     <w:rsid w:val="00161209"/>
-    <w:rsid w:val="007C4A14"/>
+    <w:rsid w:val="00621277"/>
   </w:rsids>
   <m:mathPr>
     <m:mathFont m:val="Cambria Math"/>
@@ -2612,7 +2628,7 @@
 </file>
 
 <file path=customXml/itemProps2.xml><?xml version="1.0" encoding="utf-8"?>
-<ds:datastoreItem xmlns:ds="http://schemas.openxmlformats.org/officeDocument/2006/customXml" ds:itemID="{F69E07BB-23E0-4B30-AEC6-7D86637644A7}">
+<ds:datastoreItem xmlns:ds="http://schemas.openxmlformats.org/officeDocument/2006/customXml" ds:itemID="{4E44A1FB-43CF-445F-A8F8-BA94355236FC}">
   <ds:schemaRefs>
     <ds:schemaRef ds:uri="http://schemas.openxmlformats.org/officeDocument/2006/bibliography"/>
   </ds:schemaRefs>

</xml_diff>